<commit_message>
ATUALIZAÇÃO DOS ARTEFATOS (NOVO CLIENTE)
</commit_message>
<xml_diff>
--- a/08. Análise das Causas Raízes.docx
+++ b/08. Análise das Causas Raízes.docx
@@ -26,9 +26,9 @@
         <mc:AlternateContent>
           <mc:Choice Requires="wpg">
             <w:drawing>
-              <wp:inline distT="114300" distB="114300" distL="114300" distR="114300" wp14:anchorId="346FF59F" wp14:editId="0B3385AE">
-                <wp:extent cx="5467350" cy="3747429"/>
-                <wp:effectExtent l="0" t="0" r="0" b="0"/>
+              <wp:inline distT="114300" distB="114300" distL="114300" distR="114300" wp14:anchorId="346FF59F" wp14:editId="1A517FCE">
+                <wp:extent cx="5467350" cy="3353208"/>
+                <wp:effectExtent l="0" t="57150" r="0" b="0"/>
                 <wp:docPr id="1" name="Agrupar 1"/>
                 <wp:cNvGraphicFramePr/>
                 <a:graphic xmlns:a="http://schemas.openxmlformats.org/drawingml/2006/main">
@@ -38,9 +38,9 @@
                       <wpg:grpSpPr>
                         <a:xfrm>
                           <a:off x="0" y="0"/>
-                          <a:ext cx="5467350" cy="3747429"/>
-                          <a:chOff x="1123950" y="719070"/>
-                          <a:chExt cx="5452069" cy="3408055"/>
+                          <a:ext cx="5467350" cy="3353208"/>
+                          <a:chOff x="1123950" y="861027"/>
+                          <a:chExt cx="5452069" cy="3049537"/>
                         </a:xfrm>
                       </wpg:grpSpPr>
                       <wpg:grpSp>
@@ -120,10 +120,7 @@
                                   <w:textDirection w:val="btLr"/>
                                 </w:pPr>
                                 <w:r>
-                                  <w:rPr>
-                                    <w:color w:val="000000"/>
-                                  </w:rPr>
-                                  <w:t>Dificuldade de gerenciamento interno</w:t>
+                                  <w:t>Perda de processos, causas e clientes</w:t>
                                 </w:r>
                               </w:p>
                             </w:txbxContent>
@@ -163,9 +160,9 @@
                         <wpg:grpSpPr>
                           <a:xfrm>
                             <a:off x="3648000" y="2219325"/>
-                            <a:ext cx="1239705" cy="1589921"/>
+                            <a:ext cx="962100" cy="1616334"/>
                             <a:chOff x="3648000" y="2219325"/>
-                            <a:chExt cx="1239705" cy="1589921"/>
+                            <a:chExt cx="962100" cy="1616334"/>
                           </a:xfrm>
                         </wpg:grpSpPr>
                         <wps:wsp>
@@ -196,8 +193,8 @@
                           <wps:cNvPr id="8" name="Caixa de Texto 8"/>
                           <wps:cNvSpPr txBox="1"/>
                           <wps:spPr>
-                            <a:xfrm rot="-3222597">
-                              <a:off x="3562329" y="2861864"/>
+                            <a:xfrm rot="18377403">
+                              <a:off x="3523695" y="2887851"/>
                               <a:ext cx="1428853" cy="466763"/>
                             </a:xfrm>
                             <a:prstGeom prst="rect">
@@ -213,12 +210,22 @@
                               <w:p>
                                 <w:pPr>
                                   <w:spacing w:line="240" w:lineRule="auto"/>
+                                  <w:textDirection w:val="btLr"/>
+                                </w:pPr>
+                                <w:r>
+                                  <w:rPr>
+                                    <w:color w:val="000000"/>
+                                    <w:sz w:val="20"/>
+                                  </w:rPr>
+                                  <w:t xml:space="preserve">Falta de organização com os prazos </w:t>
+                                </w:r>
+                              </w:p>
+                              <w:p>
+                                <w:pPr>
+                                  <w:spacing w:line="240" w:lineRule="auto"/>
                                   <w:jc w:val="center"/>
                                   <w:textDirection w:val="btLr"/>
                                 </w:pPr>
-                                <w:r>
-                                  <w:t>Falta de organização interna</w:t>
-                                </w:r>
                               </w:p>
                             </w:txbxContent>
                           </wps:txbx>
@@ -256,8 +263,8 @@
                         <wps:cNvSpPr txBox="1"/>
                         <wps:spPr>
                           <a:xfrm rot="3223144" flipH="1">
-                            <a:off x="3253485" y="1001295"/>
-                            <a:ext cx="1295828" cy="731377"/>
+                            <a:off x="3297754" y="968992"/>
+                            <a:ext cx="1092543" cy="876614"/>
                           </a:xfrm>
                           <a:prstGeom prst="rect">
                             <a:avLst/>
@@ -272,16 +279,50 @@
                             <w:p>
                               <w:pPr>
                                 <w:spacing w:line="240" w:lineRule="auto"/>
-                                <w:jc w:val="right"/>
                                 <w:textDirection w:val="btLr"/>
+                                <w:rPr>
+                                  <w:color w:val="000000"/>
+                                </w:rPr>
                               </w:pPr>
                               <w:r>
                                 <w:rPr>
                                   <w:color w:val="000000"/>
                                   <w:sz w:val="20"/>
                                 </w:rPr>
-                                <w:t>Muitos clientes, gerando muita demanda</w:t>
+                                <w:t xml:space="preserve">Dificuldade na </w:t>
                               </w:r>
+                              <w:r>
+                                <w:rPr>
+                                  <w:color w:val="000000"/>
+                                  <w:sz w:val="20"/>
+                                </w:rPr>
+                                <w:t xml:space="preserve">administração com os </w:t>
+                              </w:r>
+                              <w:r>
+                                <w:rPr>
+                                  <w:color w:val="000000"/>
+                                </w:rPr>
+                                <w:t>pagamentos</w:t>
+                              </w:r>
+                              <w:r>
+                                <w:rPr>
+                                  <w:color w:val="000000"/>
+                                </w:rPr>
+                                <w:t xml:space="preserve">          </w:t>
+                              </w:r>
+                            </w:p>
+                            <w:p>
+                              <w:pPr>
+                                <w:spacing w:line="240" w:lineRule="auto"/>
+                                <w:textDirection w:val="btLr"/>
+                              </w:pPr>
+                            </w:p>
+                            <w:p>
+                              <w:pPr>
+                                <w:spacing w:line="240" w:lineRule="auto"/>
+                                <w:jc w:val="center"/>
+                                <w:textDirection w:val="btLr"/>
+                              </w:pPr>
                             </w:p>
                           </w:txbxContent>
                         </wps:txbx>
@@ -294,10 +335,10 @@
                         <wpg:cNvGrpSpPr/>
                         <wpg:grpSpPr>
                           <a:xfrm>
-                            <a:off x="2047800" y="2228850"/>
-                            <a:ext cx="1157423" cy="1898275"/>
-                            <a:chOff x="3648000" y="2219325"/>
-                            <a:chExt cx="1157423" cy="1898275"/>
+                            <a:off x="2047800" y="2072251"/>
+                            <a:ext cx="1280902" cy="1838313"/>
+                            <a:chOff x="3648000" y="2062726"/>
+                            <a:chExt cx="1280902" cy="1838313"/>
                           </a:xfrm>
                         </wpg:grpSpPr>
                         <wps:wsp>
@@ -329,7 +370,7 @@
                           <wps:cNvSpPr txBox="1"/>
                           <wps:spPr>
                             <a:xfrm rot="18377522">
-                              <a:off x="3480342" y="2792519"/>
+                              <a:off x="3603821" y="2575958"/>
                               <a:ext cx="1838313" cy="811849"/>
                             </a:xfrm>
                             <a:prstGeom prst="rect">
@@ -345,7 +386,6 @@
                               <w:p>
                                 <w:pPr>
                                   <w:spacing w:line="240" w:lineRule="auto"/>
-                                  <w:jc w:val="center"/>
                                   <w:textDirection w:val="btLr"/>
                                 </w:pPr>
                                 <w:r>
@@ -353,7 +393,7 @@
                                     <w:color w:val="000000"/>
                                     <w:sz w:val="20"/>
                                   </w:rPr>
-                                  <w:t>Espaço interno limitado</w:t>
+                                  <w:t>Alta demanda dos clientes</w:t>
                                 </w:r>
                               </w:p>
                             </w:txbxContent>
@@ -371,7 +411,7 @@
           </mc:Choice>
           <mc:Fallback>
             <w:pict>
-              <v:group w14:anchorId="346FF59F" id="Agrupar 1" o:spid="_x0000_s1026" style="width:430.5pt;height:295.05pt;mso-position-horizontal-relative:char;mso-position-vertical-relative:line" coordorigin="11239,7190" coordsize="54520,34080" o:gfxdata="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">
+              <v:group w14:anchorId="346FF59F" id="Agrupar 1" o:spid="_x0000_s1026" style="width:430.5pt;height:264.05pt;mso-position-horizontal-relative:char;mso-position-vertical-relative:line" coordorigin="11239,8610" coordsize="54520,30495" o:gfxdata="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">
                 <v:group id="Agrupar 2" o:spid="_x0000_s1027" style="position:absolute;left:49071;top:14687;width:16689;height:14649" coordorigin="34021,12210" coordsize="16689,14649" o:gfxdata="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">
                   <v:shape id="Retângulo: Cantos Diagonais Arredondados 3" o:spid="_x0000_s1028" style="position:absolute;left:35394;top:14252;width:13944;height:10566;rotation:1291185fd;visibility:visible;mso-wrap-style:square;v-text-anchor:middle" coordsize="1394431,1056615" o:spt="100" o:gfxdata="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" adj="-11796480,,5400" path="m427179,r828201,c1332176,,1394431,62255,1394431,139051r,490385c1394431,865360,1203176,1056615,967252,1056615r-828201,c62255,1056615,,994360,,917564l,427179c,191255,191255,,427179,xe" fillcolor="#cfe2f3">
                     <v:stroke startarrowwidth="narrow" startarrowlength="short" endarrowwidth="narrow" endarrowlength="short" joinstyle="round"/>
@@ -402,10 +442,7 @@
                             <w:textDirection w:val="btLr"/>
                           </w:pPr>
                           <w:r>
-                            <w:rPr>
-                              <w:color w:val="000000"/>
-                            </w:rPr>
-                            <w:t>Dificuldade de gerenciamento interno</w:t>
+                            <w:t>Perda de processos, causas e clientes</w:t>
                           </w:r>
                         </w:p>
                       </w:txbxContent>
@@ -417,55 +454,14 @@
                   <o:lock v:ext="edit" shapetype="t"/>
                 </v:shapetype>
                 <v:shape id="Conector de Seta Reta 5" o:spid="_x0000_s1030" type="#_x0000_t32" style="position:absolute;left:11239;top:22288;width:38670;height:96;flip:x;visibility:visible;mso-wrap-style:square" o:connectortype="straight" o:gfxdata="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"/>
-                <v:group id="Agrupar 6" o:spid="_x0000_s1031" style="position:absolute;left:36480;top:22193;width:12397;height:15899" coordorigin="36480,22193" coordsize="12397,15899" o:gfxdata="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">
+                <v:group id="Agrupar 6" o:spid="_x0000_s1031" style="position:absolute;left:36480;top:22193;width:9621;height:16163" coordorigin="36480,22193" coordsize="9621,16163" o:gfxdata="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">
                   <v:shape id="Conector de Seta Reta 7" o:spid="_x0000_s1032" type="#_x0000_t32" style="position:absolute;left:36480;top:22193;width:9621;height:12954;flip:x;visibility:visible;mso-wrap-style:square" o:connectortype="straight" o:gfxdata="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"/>
-                  <v:shape id="Caixa de Texto 8" o:spid="_x0000_s1033" type="#_x0000_t202" style="position:absolute;left:35623;top:28618;width:14288;height:4668;rotation:-3519935fd;visibility:visible;mso-wrap-style:square;v-text-anchor:top" o:gfxdata="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" filled="f" stroked="f">
+                  <v:shape id="Caixa de Texto 8" o:spid="_x0000_s1033" type="#_x0000_t202" style="position:absolute;left:35237;top:28878;width:14288;height:4668;rotation:-3519935fd;visibility:visible;mso-wrap-style:square;v-text-anchor:top" o:gfxdata="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" filled="f" stroked="f">
                     <v:textbox inset="2.53958mm,2.53958mm,2.53958mm,2.53958mm">
                       <w:txbxContent>
                         <w:p>
                           <w:pPr>
                             <w:spacing w:line="240" w:lineRule="auto"/>
-                            <w:jc w:val="center"/>
-                            <w:textDirection w:val="btLr"/>
-                          </w:pPr>
-                          <w:r>
-                            <w:t>Falta de organização interna</w:t>
-                          </w:r>
-                        </w:p>
-                      </w:txbxContent>
-                    </v:textbox>
-                  </v:shape>
-                </v:group>
-                <v:shape id="Conector de Seta Reta 9" o:spid="_x0000_s1034" type="#_x0000_t32" style="position:absolute;left:30669;top:9326;width:9621;height:12954;rotation:180;visibility:visible;mso-wrap-style:square" o:connectortype="straight" o:gfxdata="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"/>
-                <v:shape id="Caixa de Texto 10" o:spid="_x0000_s1035" type="#_x0000_t202" style="position:absolute;left:32535;top:10012;width:12958;height:7313;rotation:-3520533fd;flip:x;visibility:visible;mso-wrap-style:square;v-text-anchor:top" o:gfxdata="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" filled="f" stroked="f">
-                  <v:textbox inset="2.53958mm,2.53958mm,2.53958mm,2.53958mm">
-                    <w:txbxContent>
-                      <w:p>
-                        <w:pPr>
-                          <w:spacing w:line="240" w:lineRule="auto"/>
-                          <w:jc w:val="right"/>
-                          <w:textDirection w:val="btLr"/>
-                        </w:pPr>
-                        <w:r>
-                          <w:rPr>
-                            <w:color w:val="000000"/>
-                            <w:sz w:val="20"/>
-                          </w:rPr>
-                          <w:t>Muitos clientes, gerando muita demanda</w:t>
-                        </w:r>
-                      </w:p>
-                    </w:txbxContent>
-                  </v:textbox>
-                </v:shape>
-                <v:group id="Agrupar 11" o:spid="_x0000_s1036" style="position:absolute;left:20478;top:22288;width:11574;height:18983" coordorigin="36480,22193" coordsize="11574,18982" o:gfxdata="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">
-                  <v:shape id="Conector de Seta Reta 12" o:spid="_x0000_s1037" type="#_x0000_t32" style="position:absolute;left:36480;top:22193;width:9621;height:12954;flip:x;visibility:visible;mso-wrap-style:square" o:connectortype="straight" o:gfxdata="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"/>
-                  <v:shape id="Caixa de Texto 13" o:spid="_x0000_s1038" type="#_x0000_t202" style="position:absolute;left:34803;top:27924;width:18384;height:8119;rotation:-3519805fd;visibility:visible;mso-wrap-style:square;v-text-anchor:top" o:gfxdata="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" filled="f" stroked="f">
-                    <v:textbox inset="2.53958mm,2.53958mm,2.53958mm,2.53958mm">
-                      <w:txbxContent>
-                        <w:p>
-                          <w:pPr>
-                            <w:spacing w:line="240" w:lineRule="auto"/>
-                            <w:jc w:val="center"/>
                             <w:textDirection w:val="btLr"/>
                           </w:pPr>
                           <w:r>
@@ -473,7 +469,91 @@
                               <w:color w:val="000000"/>
                               <w:sz w:val="20"/>
                             </w:rPr>
-                            <w:t>Espaço interno limitado</w:t>
+                            <w:t xml:space="preserve">Falta de organização com os prazos </w:t>
+                          </w:r>
+                        </w:p>
+                        <w:p>
+                          <w:pPr>
+                            <w:spacing w:line="240" w:lineRule="auto"/>
+                            <w:jc w:val="center"/>
+                            <w:textDirection w:val="btLr"/>
+                          </w:pPr>
+                        </w:p>
+                      </w:txbxContent>
+                    </v:textbox>
+                  </v:shape>
+                </v:group>
+                <v:shape id="Conector de Seta Reta 9" o:spid="_x0000_s1034" type="#_x0000_t32" style="position:absolute;left:30669;top:9326;width:9621;height:12954;rotation:180;visibility:visible;mso-wrap-style:square" o:connectortype="straight" o:gfxdata="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"/>
+                <v:shape id="Caixa de Texto 10" o:spid="_x0000_s1035" type="#_x0000_t202" style="position:absolute;left:32977;top:9690;width:10925;height:8766;rotation:-3520533fd;flip:x;visibility:visible;mso-wrap-style:square;v-text-anchor:top" o:gfxdata="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" filled="f" stroked="f">
+                  <v:textbox inset="2.53958mm,2.53958mm,2.53958mm,2.53958mm">
+                    <w:txbxContent>
+                      <w:p>
+                        <w:pPr>
+                          <w:spacing w:line="240" w:lineRule="auto"/>
+                          <w:textDirection w:val="btLr"/>
+                          <w:rPr>
+                            <w:color w:val="000000"/>
+                          </w:rPr>
+                        </w:pPr>
+                        <w:r>
+                          <w:rPr>
+                            <w:color w:val="000000"/>
+                            <w:sz w:val="20"/>
+                          </w:rPr>
+                          <w:t xml:space="preserve">Dificuldade na </w:t>
+                        </w:r>
+                        <w:r>
+                          <w:rPr>
+                            <w:color w:val="000000"/>
+                            <w:sz w:val="20"/>
+                          </w:rPr>
+                          <w:t xml:space="preserve">administração com os </w:t>
+                        </w:r>
+                        <w:r>
+                          <w:rPr>
+                            <w:color w:val="000000"/>
+                          </w:rPr>
+                          <w:t>pagamentos</w:t>
+                        </w:r>
+                        <w:r>
+                          <w:rPr>
+                            <w:color w:val="000000"/>
+                          </w:rPr>
+                          <w:t xml:space="preserve">          </w:t>
+                        </w:r>
+                      </w:p>
+                      <w:p>
+                        <w:pPr>
+                          <w:spacing w:line="240" w:lineRule="auto"/>
+                          <w:textDirection w:val="btLr"/>
+                        </w:pPr>
+                      </w:p>
+                      <w:p>
+                        <w:pPr>
+                          <w:spacing w:line="240" w:lineRule="auto"/>
+                          <w:jc w:val="center"/>
+                          <w:textDirection w:val="btLr"/>
+                        </w:pPr>
+                      </w:p>
+                    </w:txbxContent>
+                  </v:textbox>
+                </v:shape>
+                <v:group id="Agrupar 11" o:spid="_x0000_s1036" style="position:absolute;left:20478;top:20722;width:12809;height:18383" coordorigin="36480,20627" coordsize="12809,18383" o:gfxdata="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">
+                  <v:shape id="Conector de Seta Reta 12" o:spid="_x0000_s1037" type="#_x0000_t32" style="position:absolute;left:36480;top:22193;width:9621;height:12954;flip:x;visibility:visible;mso-wrap-style:square" o:connectortype="straight" o:gfxdata="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"/>
+                  <v:shape id="Caixa de Texto 13" o:spid="_x0000_s1038" type="#_x0000_t202" style="position:absolute;left:36038;top:25759;width:18383;height:8119;rotation:-3519805fd;visibility:visible;mso-wrap-style:square;v-text-anchor:top" o:gfxdata="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" filled="f" stroked="f">
+                    <v:textbox inset="2.53958mm,2.53958mm,2.53958mm,2.53958mm">
+                      <w:txbxContent>
+                        <w:p>
+                          <w:pPr>
+                            <w:spacing w:line="240" w:lineRule="auto"/>
+                            <w:textDirection w:val="btLr"/>
+                          </w:pPr>
+                          <w:r>
+                            <w:rPr>
+                              <w:color w:val="000000"/>
+                              <w:sz w:val="20"/>
+                            </w:rPr>
+                            <w:t>Alta demanda dos clientes</w:t>
                           </w:r>
                         </w:p>
                       </w:txbxContent>

</xml_diff>